<commit_message>
Almost done with lab
Hooray
</commit_message>
<xml_diff>
--- a/Lab7/gateslm-mercieal-Lab7.docx
+++ b/Lab7/gateslm-mercieal-Lab7.docx
@@ -46,192 +46,853 @@
       <w:r>
         <w:t>We used 82 week image set, using the G from Gates.</w:t>
       </w:r>
+    </w:p>
+    <w:p>
+      <w:pPr>
+        <w:rPr>
+          <w:u w:val="single"/>
+        </w:rPr>
+      </w:pPr>
+      <w:r>
+        <w:rPr>
+          <w:u w:val="single"/>
+        </w:rPr>
+        <w:t>Correct top 10 Eigenvalues</w:t>
+      </w:r>
+      <w:r>
+        <w:rPr>
+          <w:u w:val="single"/>
+        </w:rPr>
+        <w:t>:</w:t>
+      </w:r>
+    </w:p>
+    <w:p>
+      <w:pPr>
+        <w:rPr>
+          <w:rStyle w:val="5yl5"/>
+        </w:rPr>
+      </w:pPr>
+      <w:r>
+        <w:rPr>
+          <w:rStyle w:val="5yl5"/>
+        </w:rPr>
+        <w:t>8.2858 * 1.0e+07</w:t>
+      </w:r>
+    </w:p>
+    <w:p>
+      <w:pPr>
+        <w:rPr>
+          <w:rStyle w:val="5yl5"/>
+        </w:rPr>
+      </w:pPr>
+      <w:r>
+        <w:rPr>
+          <w:rStyle w:val="5yl5"/>
+        </w:rPr>
+        <w:t>0.1152 * 1.0e+07</w:t>
+      </w:r>
+    </w:p>
+    <w:p>
+      <w:pPr>
+        <w:rPr>
+          <w:rStyle w:val="5yl5"/>
+        </w:rPr>
+      </w:pPr>
+      <w:r>
+        <w:rPr>
+          <w:rStyle w:val="5yl5"/>
+        </w:rPr>
+        <w:t>0.0819 * 1.0e+07</w:t>
+      </w:r>
+    </w:p>
+    <w:p>
+      <w:pPr>
+        <w:rPr>
+          <w:rStyle w:val="5yl5"/>
+        </w:rPr>
+      </w:pPr>
+      <w:r>
+        <w:rPr>
+          <w:rStyle w:val="5yl5"/>
+        </w:rPr>
+        <w:t>0.0602 * 1.0e+07</w:t>
+      </w:r>
+    </w:p>
+    <w:p>
+      <w:pPr>
+        <w:rPr>
+          <w:rStyle w:val="5yl5"/>
+        </w:rPr>
+      </w:pPr>
+      <w:r>
+        <w:rPr>
+          <w:rStyle w:val="5yl5"/>
+        </w:rPr>
+        <w:t>0.0454 * 1.0e+07</w:t>
+      </w:r>
+    </w:p>
+    <w:p>
+      <w:pPr>
+        <w:rPr>
+          <w:rStyle w:val="5yl5"/>
+        </w:rPr>
+      </w:pPr>
+      <w:r>
+        <w:rPr>
+          <w:rStyle w:val="5yl5"/>
+        </w:rPr>
+        <w:t>0.0173 * 1.0e+07</w:t>
+      </w:r>
+    </w:p>
+    <w:p>
+      <w:pPr>
+        <w:rPr>
+          <w:rStyle w:val="5yl5"/>
+        </w:rPr>
+      </w:pPr>
+      <w:r>
+        <w:rPr>
+          <w:rStyle w:val="5yl5"/>
+        </w:rPr>
+        <w:t>0.0110 * 1.0e+07</w:t>
+      </w:r>
+    </w:p>
+    <w:p>
+      <w:pPr>
+        <w:rPr>
+          <w:rStyle w:val="5yl5"/>
+        </w:rPr>
+      </w:pPr>
+      <w:r>
+        <w:rPr>
+          <w:rStyle w:val="5yl5"/>
+        </w:rPr>
+        <w:t>0.0099 * 1.0e+07</w:t>
+      </w:r>
+    </w:p>
+    <w:p>
+      <w:pPr>
+        <w:rPr>
+          <w:rStyle w:val="5yl5"/>
+        </w:rPr>
+      </w:pPr>
+      <w:r>
+        <w:rPr>
+          <w:rStyle w:val="5yl5"/>
+        </w:rPr>
+        <w:t>0.0086 * 1.0e+07</w:t>
+      </w:r>
+    </w:p>
+    <w:p>
+      <w:pPr>
+        <w:rPr>
+          <w:rStyle w:val="5yl5"/>
+        </w:rPr>
+      </w:pPr>
+      <w:r>
+        <w:rPr>
+          <w:rStyle w:val="5yl5"/>
+        </w:rPr>
+        <w:t>0.0055* 1.0e+07</w:t>
+      </w:r>
+    </w:p>
+    <w:p>
+      <w:pPr>
+        <w:rPr>
+          <w:rStyle w:val="5yl5"/>
+        </w:rPr>
+      </w:pPr>
+    </w:p>
+    <w:p>
+      <w:pPr>
+        <w:rPr>
+          <w:rStyle w:val="5yl5"/>
+        </w:rPr>
+      </w:pPr>
+      <w:r>
+        <w:rPr>
+          <w:rStyle w:val="5yl5"/>
+        </w:rPr>
+        <w:t xml:space="preserve">Using the method described in the slides for day 21, slide 3, we were able to calculate the covariance matrix a much simpler way programmatically. </w:t>
+      </w:r>
+      <w:r>
+        <w:rPr>
+          <w:rStyle w:val="5yl5"/>
+        </w:rPr>
+        <w:t xml:space="preserve">We were slightly concerned at first when we didn’t get a 2x2 matrix, however we were sure about the matrix multiplication. </w:t>
+      </w:r>
+    </w:p>
+    <w:p>
+      <w:pPr>
+        <w:rPr>
+          <w:rStyle w:val="5yl5"/>
+        </w:rPr>
+      </w:pPr>
+    </w:p>
+    <w:p>
+      <w:pPr>
+        <w:rPr>
+          <w:rStyle w:val="5yl5"/>
+          <w:u w:val="single"/>
+        </w:rPr>
+      </w:pPr>
+      <w:r>
+        <w:rPr>
+          <w:rStyle w:val="5yl5"/>
+          <w:u w:val="single"/>
+        </w:rPr>
+        <w:t>Correct 3 Eigen-images</w:t>
+      </w:r>
+      <w:r>
+        <w:rPr>
+          <w:rStyle w:val="5yl5"/>
+          <w:u w:val="single"/>
+        </w:rPr>
+        <w:t>:</w:t>
+      </w:r>
+    </w:p>
+    <w:p>
+      <w:pPr>
+        <w:rPr>
+          <w:rStyle w:val="5yl5"/>
+        </w:rPr>
+      </w:pPr>
+    </w:p>
+    <w:p>
+      <w:pPr>
+        <w:rPr>
+          <w:rStyle w:val="5yl5"/>
+        </w:rPr>
+      </w:pPr>
+      <w:r>
+        <w:rPr>
+          <w:rStyle w:val="5yl5"/>
+        </w:rPr>
+        <w:t xml:space="preserve">The images were reduced by a fourth. </w:t>
+      </w:r>
+      <w:r>
+        <w:rPr>
+          <w:rStyle w:val="5yl5"/>
+        </w:rPr>
+        <w:t>The images will appear smaller.</w:t>
+      </w:r>
+      <w:r>
+        <w:rPr>
+          <w:rStyle w:val="5yl5"/>
+        </w:rPr>
+        <w:t xml:space="preserve"> </w:t>
+      </w:r>
+    </w:p>
+    <w:p>
+      <w:r>
+        <w:t>Image 1:</w:t>
+      </w:r>
+    </w:p>
+    <w:p>
+      <w:r>
+        <w:rPr>
+          <w:noProof/>
+        </w:rPr>
+        <w:drawing>
+          <wp:inline distT="0" distB="0" distL="0" distR="0">
+            <wp:extent cx="762000" cy="571500"/>
+            <wp:effectExtent l="0" t="0" r="0" b="0"/>
+            <wp:docPr id="2" name="Picture 2" descr="C:\Users\gateslm\OneDrive\Winter Classes 1617\CSSE463\MATLAB\Github\Image_recognition\Lab7\results\v1Norm.png"/>
+            <wp:cNvGraphicFramePr>
+              <a:graphicFrameLocks xmlns:a="http://schemas.openxmlformats.org/drawingml/2006/main" noChangeAspect="1"/>
+            </wp:cNvGraphicFramePr>
+            <a:graphic xmlns:a="http://schemas.openxmlformats.org/drawingml/2006/main">
+              <a:graphicData uri="http://schemas.openxmlformats.org/drawingml/2006/picture">
+                <pic:pic xmlns:pic="http://schemas.openxmlformats.org/drawingml/2006/picture">
+                  <pic:nvPicPr>
+                    <pic:cNvPr id="0" name="Picture 2" descr="C:\Users\gateslm\OneDrive\Winter Classes 1617\CSSE463\MATLAB\Github\Image_recognition\Lab7\results\v1Norm.png"/>
+                    <pic:cNvPicPr>
+                      <a:picLocks noChangeAspect="1" noChangeArrowheads="1"/>
+                    </pic:cNvPicPr>
+                  </pic:nvPicPr>
+                  <pic:blipFill>
+                    <a:blip r:embed="rId4">
+                      <a:extLst>
+                        <a:ext uri="{28A0092B-C50C-407E-A947-70E740481C1C}">
+                          <a14:useLocalDpi xmlns:a14="http://schemas.microsoft.com/office/drawing/2010/main" val="0"/>
+                        </a:ext>
+                      </a:extLst>
+                    </a:blip>
+                    <a:srcRect/>
+                    <a:stretch>
+                      <a:fillRect/>
+                    </a:stretch>
+                  </pic:blipFill>
+                  <pic:spPr bwMode="auto">
+                    <a:xfrm>
+                      <a:off x="0" y="0"/>
+                      <a:ext cx="762000" cy="571500"/>
+                    </a:xfrm>
+                    <a:prstGeom prst="rect">
+                      <a:avLst/>
+                    </a:prstGeom>
+                    <a:noFill/>
+                    <a:ln>
+                      <a:noFill/>
+                    </a:ln>
+                  </pic:spPr>
+                </pic:pic>
+              </a:graphicData>
+            </a:graphic>
+          </wp:inline>
+        </w:drawing>
+      </w:r>
+    </w:p>
+    <w:p/>
+    <w:p/>
+    <w:p>
+      <w:r>
+        <w:lastRenderedPageBreak/>
+        <w:t>Image 2:</w:t>
+      </w:r>
+    </w:p>
+    <w:p>
+      <w:r>
+        <w:rPr>
+          <w:noProof/>
+        </w:rPr>
+        <w:drawing>
+          <wp:inline distT="0" distB="0" distL="0" distR="0">
+            <wp:extent cx="762000" cy="571500"/>
+            <wp:effectExtent l="0" t="0" r="0" b="0"/>
+            <wp:docPr id="3" name="Picture 3" descr="C:\Users\gateslm\OneDrive\Winter Classes 1617\CSSE463\MATLAB\Github\Image_recognition\Lab7\results\v2Norm.png"/>
+            <wp:cNvGraphicFramePr>
+              <a:graphicFrameLocks xmlns:a="http://schemas.openxmlformats.org/drawingml/2006/main" noChangeAspect="1"/>
+            </wp:cNvGraphicFramePr>
+            <a:graphic xmlns:a="http://schemas.openxmlformats.org/drawingml/2006/main">
+              <a:graphicData uri="http://schemas.openxmlformats.org/drawingml/2006/picture">
+                <pic:pic xmlns:pic="http://schemas.openxmlformats.org/drawingml/2006/picture">
+                  <pic:nvPicPr>
+                    <pic:cNvPr id="0" name="Picture 3" descr="C:\Users\gateslm\OneDrive\Winter Classes 1617\CSSE463\MATLAB\Github\Image_recognition\Lab7\results\v2Norm.png"/>
+                    <pic:cNvPicPr>
+                      <a:picLocks noChangeAspect="1" noChangeArrowheads="1"/>
+                    </pic:cNvPicPr>
+                  </pic:nvPicPr>
+                  <pic:blipFill>
+                    <a:blip r:embed="rId5">
+                      <a:extLst>
+                        <a:ext uri="{28A0092B-C50C-407E-A947-70E740481C1C}">
+                          <a14:useLocalDpi xmlns:a14="http://schemas.microsoft.com/office/drawing/2010/main" val="0"/>
+                        </a:ext>
+                      </a:extLst>
+                    </a:blip>
+                    <a:srcRect/>
+                    <a:stretch>
+                      <a:fillRect/>
+                    </a:stretch>
+                  </pic:blipFill>
+                  <pic:spPr bwMode="auto">
+                    <a:xfrm>
+                      <a:off x="0" y="0"/>
+                      <a:ext cx="762000" cy="571500"/>
+                    </a:xfrm>
+                    <a:prstGeom prst="rect">
+                      <a:avLst/>
+                    </a:prstGeom>
+                    <a:noFill/>
+                    <a:ln>
+                      <a:noFill/>
+                    </a:ln>
+                  </pic:spPr>
+                </pic:pic>
+              </a:graphicData>
+            </a:graphic>
+          </wp:inline>
+        </w:drawing>
+      </w:r>
+    </w:p>
+    <w:p/>
+    <w:p>
+      <w:r>
+        <w:t xml:space="preserve">Image 3: </w:t>
+      </w:r>
+    </w:p>
+    <w:p>
+      <w:r>
+        <w:rPr>
+          <w:noProof/>
+        </w:rPr>
+        <w:drawing>
+          <wp:inline distT="0" distB="0" distL="0" distR="0">
+            <wp:extent cx="762000" cy="571500"/>
+            <wp:effectExtent l="0" t="0" r="0" b="0"/>
+            <wp:docPr id="5" name="Picture 5" descr="C:\Users\gateslm\OneDrive\Winter Classes 1617\CSSE463\MATLAB\Github\Image_recognition\Lab7\results\v3Norm.png"/>
+            <wp:cNvGraphicFramePr>
+              <a:graphicFrameLocks xmlns:a="http://schemas.openxmlformats.org/drawingml/2006/main" noChangeAspect="1"/>
+            </wp:cNvGraphicFramePr>
+            <a:graphic xmlns:a="http://schemas.openxmlformats.org/drawingml/2006/main">
+              <a:graphicData uri="http://schemas.openxmlformats.org/drawingml/2006/picture">
+                <pic:pic xmlns:pic="http://schemas.openxmlformats.org/drawingml/2006/picture">
+                  <pic:nvPicPr>
+                    <pic:cNvPr id="0" name="Picture 5" descr="C:\Users\gateslm\OneDrive\Winter Classes 1617\CSSE463\MATLAB\Github\Image_recognition\Lab7\results\v3Norm.png"/>
+                    <pic:cNvPicPr>
+                      <a:picLocks noChangeAspect="1" noChangeArrowheads="1"/>
+                    </pic:cNvPicPr>
+                  </pic:nvPicPr>
+                  <pic:blipFill>
+                    <a:blip r:embed="rId6">
+                      <a:extLst>
+                        <a:ext uri="{28A0092B-C50C-407E-A947-70E740481C1C}">
+                          <a14:useLocalDpi xmlns:a14="http://schemas.microsoft.com/office/drawing/2010/main" val="0"/>
+                        </a:ext>
+                      </a:extLst>
+                    </a:blip>
+                    <a:srcRect/>
+                    <a:stretch>
+                      <a:fillRect/>
+                    </a:stretch>
+                  </pic:blipFill>
+                  <pic:spPr bwMode="auto">
+                    <a:xfrm>
+                      <a:off x="0" y="0"/>
+                      <a:ext cx="762000" cy="571500"/>
+                    </a:xfrm>
+                    <a:prstGeom prst="rect">
+                      <a:avLst/>
+                    </a:prstGeom>
+                    <a:noFill/>
+                    <a:ln>
+                      <a:noFill/>
+                    </a:ln>
+                  </pic:spPr>
+                </pic:pic>
+              </a:graphicData>
+            </a:graphic>
+          </wp:inline>
+        </w:drawing>
+      </w:r>
+    </w:p>
+    <w:p/>
+    <w:p>
+      <w:pPr>
+        <w:rPr>
+          <w:u w:val="single"/>
+        </w:rPr>
+      </w:pPr>
+      <w:r>
+        <w:rPr>
+          <w:u w:val="single"/>
+        </w:rPr>
+        <w:t>Correct 2 Approximation Images</w:t>
+      </w:r>
+      <w:r>
+        <w:rPr>
+          <w:u w:val="single"/>
+        </w:rPr>
+        <w:t>:</w:t>
+      </w:r>
+    </w:p>
+    <w:p/>
+    <w:p>
+      <w:r>
+        <w:t>Image 1:</w:t>
+      </w:r>
+    </w:p>
+    <w:p>
+      <w:pPr>
+        <w:rPr>
+          <w:i/>
+        </w:rPr>
+      </w:pPr>
+      <w:r>
+        <w:rPr>
+          <w:i/>
+        </w:rPr>
+        <w:t>Original Image</w:t>
+      </w:r>
+    </w:p>
+    <w:p>
+      <w:r>
+        <w:rPr>
+          <w:noProof/>
+        </w:rPr>
+        <w:drawing>
+          <wp:inline distT="0" distB="0" distL="0" distR="0" wp14:anchorId="66E9A3A5" wp14:editId="2C37E18F">
+            <wp:extent cx="3048000" cy="2286000"/>
+            <wp:effectExtent l="0" t="0" r="0" b="0"/>
+            <wp:docPr id="7" name="Picture 7" descr="C:\Users\gateslm\OneDrive\Winter Classes 1617\CSSE463\MATLAB\Github\Image_recognition\Lab7\slices\82\20060606_173500.jpg"/>
+            <wp:cNvGraphicFramePr>
+              <a:graphicFrameLocks xmlns:a="http://schemas.openxmlformats.org/drawingml/2006/main" noChangeAspect="1"/>
+            </wp:cNvGraphicFramePr>
+            <a:graphic xmlns:a="http://schemas.openxmlformats.org/drawingml/2006/main">
+              <a:graphicData uri="http://schemas.openxmlformats.org/drawingml/2006/picture">
+                <pic:pic xmlns:pic="http://schemas.openxmlformats.org/drawingml/2006/picture">
+                  <pic:nvPicPr>
+                    <pic:cNvPr id="0" name="Picture 7" descr="C:\Users\gateslm\OneDrive\Winter Classes 1617\CSSE463\MATLAB\Github\Image_recognition\Lab7\slices\82\20060606_173500.jpg"/>
+                    <pic:cNvPicPr>
+                      <a:picLocks noChangeAspect="1" noChangeArrowheads="1"/>
+                    </pic:cNvPicPr>
+                  </pic:nvPicPr>
+                  <pic:blipFill>
+                    <a:blip r:embed="rId7">
+                      <a:extLst>
+                        <a:ext uri="{28A0092B-C50C-407E-A947-70E740481C1C}">
+                          <a14:useLocalDpi xmlns:a14="http://schemas.microsoft.com/office/drawing/2010/main" val="0"/>
+                        </a:ext>
+                      </a:extLst>
+                    </a:blip>
+                    <a:srcRect/>
+                    <a:stretch>
+                      <a:fillRect/>
+                    </a:stretch>
+                  </pic:blipFill>
+                  <pic:spPr bwMode="auto">
+                    <a:xfrm>
+                      <a:off x="0" y="0"/>
+                      <a:ext cx="3048000" cy="2286000"/>
+                    </a:xfrm>
+                    <a:prstGeom prst="rect">
+                      <a:avLst/>
+                    </a:prstGeom>
+                    <a:noFill/>
+                    <a:ln>
+                      <a:noFill/>
+                    </a:ln>
+                  </pic:spPr>
+                </pic:pic>
+              </a:graphicData>
+            </a:graphic>
+          </wp:inline>
+        </w:drawing>
+      </w:r>
+    </w:p>
+    <w:p>
+      <w:pPr>
+        <w:rPr>
+          <w:i/>
+        </w:rPr>
+      </w:pPr>
+      <w:r>
+        <w:rPr>
+          <w:i/>
+        </w:rPr>
+        <w:t>Image Approximation</w:t>
+      </w:r>
+    </w:p>
+    <w:p>
+      <w:r>
+        <w:rPr>
+          <w:noProof/>
+        </w:rPr>
+        <w:drawing>
+          <wp:inline distT="0" distB="0" distL="0" distR="0" wp14:anchorId="7545F634" wp14:editId="18031DA2">
+            <wp:extent cx="762000" cy="571500"/>
+            <wp:effectExtent l="0" t="0" r="0" b="0"/>
+            <wp:docPr id="9" name="Picture 9" descr="C:\Users\gateslm\OneDrive\Winter Classes 1617\CSSE463\MATLAB\Github\Image_recognition\Lab7\results\Image1approx.png"/>
+            <wp:cNvGraphicFramePr>
+              <a:graphicFrameLocks xmlns:a="http://schemas.openxmlformats.org/drawingml/2006/main" noChangeAspect="1"/>
+            </wp:cNvGraphicFramePr>
+            <a:graphic xmlns:a="http://schemas.openxmlformats.org/drawingml/2006/main">
+              <a:graphicData uri="http://schemas.openxmlformats.org/drawingml/2006/picture">
+                <pic:pic xmlns:pic="http://schemas.openxmlformats.org/drawingml/2006/picture">
+                  <pic:nvPicPr>
+                    <pic:cNvPr id="0" name="Picture 9" descr="C:\Users\gateslm\OneDrive\Winter Classes 1617\CSSE463\MATLAB\Github\Image_recognition\Lab7\results\Image1approx.png"/>
+                    <pic:cNvPicPr>
+                      <a:picLocks noChangeAspect="1" noChangeArrowheads="1"/>
+                    </pic:cNvPicPr>
+                  </pic:nvPicPr>
+                  <pic:blipFill>
+                    <a:blip r:embed="rId8">
+                      <a:extLst>
+                        <a:ext uri="{28A0092B-C50C-407E-A947-70E740481C1C}">
+                          <a14:useLocalDpi xmlns:a14="http://schemas.microsoft.com/office/drawing/2010/main" val="0"/>
+                        </a:ext>
+                      </a:extLst>
+                    </a:blip>
+                    <a:srcRect/>
+                    <a:stretch>
+                      <a:fillRect/>
+                    </a:stretch>
+                  </pic:blipFill>
+                  <pic:spPr bwMode="auto">
+                    <a:xfrm>
+                      <a:off x="0" y="0"/>
+                      <a:ext cx="762000" cy="571500"/>
+                    </a:xfrm>
+                    <a:prstGeom prst="rect">
+                      <a:avLst/>
+                    </a:prstGeom>
+                    <a:noFill/>
+                    <a:ln>
+                      <a:noFill/>
+                    </a:ln>
+                  </pic:spPr>
+                </pic:pic>
+              </a:graphicData>
+            </a:graphic>
+          </wp:inline>
+        </w:drawing>
+      </w:r>
+    </w:p>
+    <w:p>
+      <w:r>
+        <w:t xml:space="preserve">C1: </w:t>
+      </w:r>
+      <w:r>
+        <w:t>5941.4</w:t>
+      </w:r>
+    </w:p>
+    <w:p>
+      <w:r>
+        <w:t xml:space="preserve">C2: </w:t>
+      </w:r>
+      <w:r>
+        <w:t>1600.3</w:t>
+      </w:r>
+    </w:p>
+    <w:p>
+      <w:r>
+        <w:t>C3:</w:t>
+      </w:r>
+      <w:r>
+        <w:t xml:space="preserve"> 2479.4</w:t>
+      </w:r>
+    </w:p>
+    <w:p/>
+    <w:p>
+      <w:r>
+        <w:lastRenderedPageBreak/>
+        <w:t>Image 2:</w:t>
+      </w:r>
+    </w:p>
+    <w:p>
+      <w:pPr>
+        <w:rPr>
+          <w:i/>
+        </w:rPr>
+      </w:pPr>
+      <w:r>
+        <w:rPr>
+          <w:i/>
+        </w:rPr>
+        <w:t>Original Image:</w:t>
+      </w:r>
+    </w:p>
+    <w:p>
+      <w:r>
+        <w:rPr>
+          <w:noProof/>
+        </w:rPr>
+        <w:drawing>
+          <wp:inline distT="0" distB="0" distL="0" distR="0" wp14:anchorId="1F50C9B1" wp14:editId="79565FF7">
+            <wp:extent cx="3048000" cy="2286000"/>
+            <wp:effectExtent l="0" t="0" r="0" b="0"/>
+            <wp:docPr id="6" name="Picture 6" descr="C:\Users\gateslm\OneDrive\Winter Classes 1617\CSSE463\MATLAB\Github\Image_recognition\Lab7\slices\82\20060607_081800.jpg"/>
+            <wp:cNvGraphicFramePr>
+              <a:graphicFrameLocks xmlns:a="http://schemas.openxmlformats.org/drawingml/2006/main" noChangeAspect="1"/>
+            </wp:cNvGraphicFramePr>
+            <a:graphic xmlns:a="http://schemas.openxmlformats.org/drawingml/2006/main">
+              <a:graphicData uri="http://schemas.openxmlformats.org/drawingml/2006/picture">
+                <pic:pic xmlns:pic="http://schemas.openxmlformats.org/drawingml/2006/picture">
+                  <pic:nvPicPr>
+                    <pic:cNvPr id="0" name="Picture 6" descr="C:\Users\gateslm\OneDrive\Winter Classes 1617\CSSE463\MATLAB\Github\Image_recognition\Lab7\slices\82\20060607_081800.jpg"/>
+                    <pic:cNvPicPr>
+                      <a:picLocks noChangeAspect="1" noChangeArrowheads="1"/>
+                    </pic:cNvPicPr>
+                  </pic:nvPicPr>
+                  <pic:blipFill>
+                    <a:blip r:embed="rId9">
+                      <a:extLst>
+                        <a:ext uri="{28A0092B-C50C-407E-A947-70E740481C1C}">
+                          <a14:useLocalDpi xmlns:a14="http://schemas.microsoft.com/office/drawing/2010/main" val="0"/>
+                        </a:ext>
+                      </a:extLst>
+                    </a:blip>
+                    <a:srcRect/>
+                    <a:stretch>
+                      <a:fillRect/>
+                    </a:stretch>
+                  </pic:blipFill>
+                  <pic:spPr bwMode="auto">
+                    <a:xfrm>
+                      <a:off x="0" y="0"/>
+                      <a:ext cx="3048000" cy="2286000"/>
+                    </a:xfrm>
+                    <a:prstGeom prst="rect">
+                      <a:avLst/>
+                    </a:prstGeom>
+                    <a:noFill/>
+                    <a:ln>
+                      <a:noFill/>
+                    </a:ln>
+                  </pic:spPr>
+                </pic:pic>
+              </a:graphicData>
+            </a:graphic>
+          </wp:inline>
+        </w:drawing>
+      </w:r>
+    </w:p>
+    <w:p>
+      <w:r>
+        <w:rPr>
+          <w:i/>
+        </w:rPr>
+        <w:t>Image Approximation:</w:t>
+      </w:r>
+    </w:p>
+    <w:p>
+      <w:r>
+        <w:rPr>
+          <w:noProof/>
+        </w:rPr>
+        <w:drawing>
+          <wp:inline distT="0" distB="0" distL="0" distR="0">
+            <wp:extent cx="762000" cy="571500"/>
+            <wp:effectExtent l="0" t="0" r="0" b="0"/>
+            <wp:docPr id="11" name="Picture 11" descr="C:\Users\gateslm\OneDrive\Winter Classes 1617\CSSE463\MATLAB\Github\Image_recognition\Lab7\results\image2approx.png"/>
+            <wp:cNvGraphicFramePr>
+              <a:graphicFrameLocks xmlns:a="http://schemas.openxmlformats.org/drawingml/2006/main" noChangeAspect="1"/>
+            </wp:cNvGraphicFramePr>
+            <a:graphic xmlns:a="http://schemas.openxmlformats.org/drawingml/2006/main">
+              <a:graphicData uri="http://schemas.openxmlformats.org/drawingml/2006/picture">
+                <pic:pic xmlns:pic="http://schemas.openxmlformats.org/drawingml/2006/picture">
+                  <pic:nvPicPr>
+                    <pic:cNvPr id="0" name="Picture 11" descr="C:\Users\gateslm\OneDrive\Winter Classes 1617\CSSE463\MATLAB\Github\Image_recognition\Lab7\results\image2approx.png"/>
+                    <pic:cNvPicPr>
+                      <a:picLocks noChangeAspect="1" noChangeArrowheads="1"/>
+                    </pic:cNvPicPr>
+                  </pic:nvPicPr>
+                  <pic:blipFill>
+                    <a:blip r:embed="rId10">
+                      <a:extLst>
+                        <a:ext uri="{28A0092B-C50C-407E-A947-70E740481C1C}">
+                          <a14:useLocalDpi xmlns:a14="http://schemas.microsoft.com/office/drawing/2010/main" val="0"/>
+                        </a:ext>
+                      </a:extLst>
+                    </a:blip>
+                    <a:srcRect/>
+                    <a:stretch>
+                      <a:fillRect/>
+                    </a:stretch>
+                  </pic:blipFill>
+                  <pic:spPr bwMode="auto">
+                    <a:xfrm>
+                      <a:off x="0" y="0"/>
+                      <a:ext cx="762000" cy="571500"/>
+                    </a:xfrm>
+                    <a:prstGeom prst="rect">
+                      <a:avLst/>
+                    </a:prstGeom>
+                    <a:noFill/>
+                    <a:ln>
+                      <a:noFill/>
+                    </a:ln>
+                  </pic:spPr>
+                </pic:pic>
+              </a:graphicData>
+            </a:graphic>
+          </wp:inline>
+        </w:drawing>
+      </w:r>
+    </w:p>
+    <w:p>
+      <w:r>
+        <w:t xml:space="preserve">C1: </w:t>
+      </w:r>
+      <w:r>
+        <w:t>6147.7</w:t>
+      </w:r>
+    </w:p>
+    <w:p>
+      <w:r>
+        <w:t xml:space="preserve">C2: </w:t>
+      </w:r>
+      <w:r>
+        <w:t>-977.1</w:t>
+      </w:r>
+    </w:p>
+    <w:p>
+      <w:r>
+        <w:t>C3:</w:t>
+      </w:r>
+      <w:r>
+        <w:t xml:space="preserve"> -7525.1</w:t>
+      </w:r>
+    </w:p>
+    <w:p>
+      <w:pPr>
+        <w:rPr>
+          <w:u w:val="single"/>
+        </w:rPr>
+      </w:pPr>
+      <w:r>
+        <w:rPr>
+          <w:u w:val="single"/>
+        </w:rPr>
+        <w:br w:type="page"/>
+      </w:r>
+    </w:p>
+    <w:p>
       <w:bookmarkStart w:id="0" w:name="_GoBack"/>
       <w:bookmarkEnd w:id="0"/>
-    </w:p>
-    <w:p>
-      <w:pPr>
+      <w:r>
         <w:rPr>
           <w:u w:val="single"/>
         </w:rPr>
-      </w:pPr>
-      <w:r>
-        <w:rPr>
-          <w:u w:val="single"/>
-        </w:rPr>
-        <w:t>Correct top 10 Eigenvalues</w:t>
-      </w:r>
-    </w:p>
-    <w:p>
-      <w:pPr>
-        <w:rPr>
-          <w:rStyle w:val="5yl5"/>
-        </w:rPr>
-      </w:pPr>
-      <w:r>
-        <w:rPr>
-          <w:rStyle w:val="5yl5"/>
-        </w:rPr>
-        <w:t xml:space="preserve">8.2858 </w:t>
-      </w:r>
-      <w:r>
-        <w:rPr>
-          <w:rStyle w:val="5yl5"/>
-        </w:rPr>
-        <w:t xml:space="preserve">* </w:t>
-      </w:r>
-      <w:r>
-        <w:rPr>
-          <w:rStyle w:val="5yl5"/>
-        </w:rPr>
-        <w:t>1.0e+07</w:t>
-      </w:r>
-    </w:p>
-    <w:p>
-      <w:pPr>
-        <w:rPr>
-          <w:rStyle w:val="5yl5"/>
-        </w:rPr>
-      </w:pPr>
-      <w:r>
-        <w:rPr>
-          <w:rStyle w:val="5yl5"/>
-        </w:rPr>
-        <w:t>0.1152 * 1.0e+07</w:t>
-      </w:r>
-    </w:p>
-    <w:p>
-      <w:pPr>
-        <w:rPr>
-          <w:rStyle w:val="5yl5"/>
-        </w:rPr>
-      </w:pPr>
-      <w:r>
-        <w:rPr>
-          <w:rStyle w:val="5yl5"/>
-        </w:rPr>
-        <w:t>0.0819 * 1.0e+07</w:t>
-      </w:r>
-    </w:p>
-    <w:p>
-      <w:pPr>
-        <w:rPr>
-          <w:rStyle w:val="5yl5"/>
-        </w:rPr>
-      </w:pPr>
-      <w:r>
-        <w:rPr>
-          <w:rStyle w:val="5yl5"/>
-        </w:rPr>
-        <w:t>0.0602 * 1.0e+07</w:t>
-      </w:r>
-    </w:p>
-    <w:p>
-      <w:pPr>
-        <w:rPr>
-          <w:rStyle w:val="5yl5"/>
-        </w:rPr>
-      </w:pPr>
-      <w:r>
-        <w:rPr>
-          <w:rStyle w:val="5yl5"/>
-        </w:rPr>
-        <w:t>0.0454 * 1.0e+07</w:t>
-      </w:r>
-    </w:p>
-    <w:p>
-      <w:pPr>
-        <w:rPr>
-          <w:rStyle w:val="5yl5"/>
-        </w:rPr>
-      </w:pPr>
-      <w:r>
-        <w:rPr>
-          <w:rStyle w:val="5yl5"/>
-        </w:rPr>
-        <w:t>0.0173 * 1.0e+07</w:t>
-      </w:r>
-    </w:p>
-    <w:p>
-      <w:pPr>
-        <w:rPr>
-          <w:rStyle w:val="5yl5"/>
-        </w:rPr>
-      </w:pPr>
-      <w:r>
-        <w:rPr>
-          <w:rStyle w:val="5yl5"/>
-        </w:rPr>
-        <w:t>0.0110 * 1.0e+07</w:t>
-      </w:r>
-    </w:p>
-    <w:p>
-      <w:pPr>
-        <w:rPr>
-          <w:rStyle w:val="5yl5"/>
-        </w:rPr>
-      </w:pPr>
-      <w:r>
-        <w:rPr>
-          <w:rStyle w:val="5yl5"/>
-        </w:rPr>
-        <w:t>0.0099 * 1.0e+07</w:t>
-      </w:r>
-    </w:p>
-    <w:p>
-      <w:pPr>
-        <w:rPr>
-          <w:rStyle w:val="5yl5"/>
-        </w:rPr>
-      </w:pPr>
-      <w:r>
-        <w:rPr>
-          <w:rStyle w:val="5yl5"/>
-        </w:rPr>
-        <w:t>0.0086 * 1.0e+07</w:t>
-      </w:r>
-    </w:p>
-    <w:p>
-      <w:pPr>
-        <w:rPr>
-          <w:rStyle w:val="5yl5"/>
-        </w:rPr>
-      </w:pPr>
-      <w:r>
-        <w:rPr>
-          <w:rStyle w:val="5yl5"/>
-        </w:rPr>
-        <w:t>0.0055* 1.0e+07</w:t>
-      </w:r>
-    </w:p>
-    <w:p>
-      <w:pPr>
-        <w:rPr>
-          <w:rStyle w:val="5yl5"/>
-        </w:rPr>
-      </w:pPr>
-    </w:p>
-    <w:p>
-      <w:pPr>
-        <w:rPr>
-          <w:rStyle w:val="5yl5"/>
-          <w:u w:val="single"/>
-        </w:rPr>
-      </w:pPr>
-      <w:r>
-        <w:rPr>
-          <w:rStyle w:val="5yl5"/>
-          <w:u w:val="single"/>
-        </w:rPr>
-        <w:t>Correct 3 Eigen-images</w:t>
-      </w:r>
-    </w:p>
-    <w:p>
-      <w:pPr>
-        <w:rPr>
-          <w:u w:val="single"/>
-        </w:rPr>
-      </w:pPr>
+        <w:lastRenderedPageBreak/>
+        <w:t>C1 Plot:</w:t>
+      </w:r>
+    </w:p>
+    <w:p>
+      <w:r>
+        <w:rPr>
+          <w:noProof/>
+        </w:rPr>
+        <w:drawing>
+          <wp:inline distT="0" distB="0" distL="0" distR="0">
+            <wp:extent cx="5334000" cy="4000500"/>
+            <wp:effectExtent l="0" t="0" r="0" b="0"/>
+            <wp:docPr id="8" name="Picture 8" descr="C:\Users\gateslm\OneDrive\Winter Classes 1617\CSSE463\MATLAB\Github\Image_recognition\Lab7\results\C1Curve.jpg"/>
+            <wp:cNvGraphicFramePr>
+              <a:graphicFrameLocks xmlns:a="http://schemas.openxmlformats.org/drawingml/2006/main" noChangeAspect="1"/>
+            </wp:cNvGraphicFramePr>
+            <a:graphic xmlns:a="http://schemas.openxmlformats.org/drawingml/2006/main">
+              <a:graphicData uri="http://schemas.openxmlformats.org/drawingml/2006/picture">
+                <pic:pic xmlns:pic="http://schemas.openxmlformats.org/drawingml/2006/picture">
+                  <pic:nvPicPr>
+                    <pic:cNvPr id="0" name="Picture 8" descr="C:\Users\gateslm\OneDrive\Winter Classes 1617\CSSE463\MATLAB\Github\Image_recognition\Lab7\results\C1Curve.jpg"/>
+                    <pic:cNvPicPr>
+                      <a:picLocks noChangeAspect="1" noChangeArrowheads="1"/>
+                    </pic:cNvPicPr>
+                  </pic:nvPicPr>
+                  <pic:blipFill>
+                    <a:blip r:embed="rId11">
+                      <a:extLst>
+                        <a:ext uri="{28A0092B-C50C-407E-A947-70E740481C1C}">
+                          <a14:useLocalDpi xmlns:a14="http://schemas.microsoft.com/office/drawing/2010/main" val="0"/>
+                        </a:ext>
+                      </a:extLst>
+                    </a:blip>
+                    <a:srcRect/>
+                    <a:stretch>
+                      <a:fillRect/>
+                    </a:stretch>
+                  </pic:blipFill>
+                  <pic:spPr bwMode="auto">
+                    <a:xfrm>
+                      <a:off x="0" y="0"/>
+                      <a:ext cx="5334000" cy="4000500"/>
+                    </a:xfrm>
+                    <a:prstGeom prst="rect">
+                      <a:avLst/>
+                    </a:prstGeom>
+                    <a:noFill/>
+                    <a:ln>
+                      <a:noFill/>
+                    </a:ln>
+                  </pic:spPr>
+                </pic:pic>
+              </a:graphicData>
+            </a:graphic>
+          </wp:inline>
+        </w:drawing>
+      </w:r>
     </w:p>
     <w:sectPr>
       <w:pgSz w:w="12240" w:h="15840"/>

</xml_diff>